<commit_message>
added user rest and boot
</commit_message>
<xml_diff>
--- a/notes/REST.docx
+++ b/notes/REST.docx
@@ -9,12 +9,12 @@
         <w:tblLook w:val="04A0" w:firstRow="1" w:lastRow="0" w:firstColumn="1" w:lastColumn="0" w:noHBand="0" w:noVBand="1"/>
       </w:tblPr>
       <w:tblGrid>
-        <w:gridCol w:w="1668"/>
+        <w:gridCol w:w="1606"/>
         <w:gridCol w:w="2470"/>
+        <w:gridCol w:w="2698"/>
+        <w:gridCol w:w="1482"/>
         <w:gridCol w:w="2464"/>
-        <w:gridCol w:w="1500"/>
-        <w:gridCol w:w="2464"/>
-        <w:gridCol w:w="2135"/>
+        <w:gridCol w:w="1981"/>
       </w:tblGrid>
       <w:tr>
         <w:tc>
@@ -53,13 +53,8 @@
           </w:tcPr>
           <w:p>
             <w:r>
-              <w:t xml:space="preserve">Verbs- </w:t>
-            </w:r>
-            <w:proofErr w:type="spellStart"/>
-            <w:r>
-              <w:t>RequestType</w:t>
-            </w:r>
-            <w:proofErr w:type="spellEnd"/>
+              <w:t>Verbs- RequestType</w:t>
+            </w:r>
           </w:p>
         </w:tc>
         <w:tc>
@@ -67,25 +62,19 @@
             <w:tcW w:w="2266" w:type="dxa"/>
           </w:tcPr>
           <w:p>
-            <w:proofErr w:type="spellStart"/>
             <w:r>
               <w:t>RequestParam</w:t>
             </w:r>
-            <w:proofErr w:type="spellEnd"/>
-          </w:p>
-          <w:p>
-            <w:proofErr w:type="spellStart"/>
+          </w:p>
+          <w:p>
             <w:r>
               <w:t>RequestBody</w:t>
             </w:r>
-            <w:proofErr w:type="spellEnd"/>
-          </w:p>
-          <w:p>
-            <w:proofErr w:type="spellStart"/>
+          </w:p>
+          <w:p>
             <w:r>
               <w:t>PathVariable</w:t>
             </w:r>
-            <w:proofErr w:type="spellEnd"/>
           </w:p>
         </w:tc>
         <w:tc>
@@ -115,13 +104,8 @@
             <w:tcW w:w="2470" w:type="dxa"/>
           </w:tcPr>
           <w:p>
-            <w:proofErr w:type="spellStart"/>
-            <w:r>
-              <w:t>addUser</w:t>
-            </w:r>
-            <w:proofErr w:type="spellEnd"/>
-            <w:r>
-              <w:t>()</w:t>
+            <w:r>
+              <w:t>addUser()</w:t>
             </w:r>
           </w:p>
         </w:tc>
@@ -133,6 +117,9 @@
             <w:r>
               <w:t>http:localhost:8080/rest-app/</w:t>
             </w:r>
+            <w:r>
+              <w:t>users</w:t>
+            </w:r>
           </w:p>
         </w:tc>
         <w:tc>
@@ -150,11 +137,9 @@
             <w:tcW w:w="2266" w:type="dxa"/>
           </w:tcPr>
           <w:p>
-            <w:proofErr w:type="spellStart"/>
             <w:r>
               <w:t>RequestBody</w:t>
             </w:r>
-            <w:proofErr w:type="spellEnd"/>
           </w:p>
           <w:p>
             <w:r>
@@ -163,54 +148,22 @@
           </w:p>
           <w:p>
             <w:r>
-              <w:t>“username”: “</w:t>
-            </w:r>
-            <w:proofErr w:type="spellStart"/>
-            <w:r>
-              <w:t>aswin</w:t>
-            </w:r>
-            <w:proofErr w:type="spellEnd"/>
-            <w:r>
-              <w:t>”,</w:t>
-            </w:r>
-          </w:p>
-          <w:p>
-            <w:r>
-              <w:t>“email”:”</w:t>
-            </w:r>
-            <w:proofErr w:type="spellStart"/>
-            <w:r>
-              <w:t>a@gmail</w:t>
-            </w:r>
-            <w:proofErr w:type="spellEnd"/>
-            <w:r>
-              <w:t>”,</w:t>
-            </w:r>
-          </w:p>
-          <w:p>
-            <w:r>
-              <w:t>“name”:”</w:t>
-            </w:r>
-            <w:proofErr w:type="spellStart"/>
-            <w:r>
-              <w:t>aswin</w:t>
-            </w:r>
-            <w:proofErr w:type="spellEnd"/>
-            <w:r>
-              <w:t>”,</w:t>
-            </w:r>
-          </w:p>
-          <w:p>
-            <w:r>
-              <w:t>“password”:”</w:t>
-            </w:r>
-            <w:proofErr w:type="spellStart"/>
-            <w:r>
-              <w:t>aswin</w:t>
-            </w:r>
-            <w:proofErr w:type="spellEnd"/>
-            <w:r>
-              <w:t>”</w:t>
+              <w:t>“username”: “aswin”,</w:t>
+            </w:r>
+          </w:p>
+          <w:p>
+            <w:r>
+              <w:t>“email”:”a@gmail”,</w:t>
+            </w:r>
+          </w:p>
+          <w:p>
+            <w:r>
+              <w:t>“name”:”aswin”,</w:t>
+            </w:r>
+          </w:p>
+          <w:p>
+            <w:r>
+              <w:t>“password”:”aswin”</w:t>
             </w:r>
           </w:p>
           <w:p>
@@ -258,13 +211,8 @@
           </w:tcPr>
           <w:p/>
           <w:p>
-            <w:proofErr w:type="spellStart"/>
-            <w:r>
-              <w:t>findAllUsers</w:t>
-            </w:r>
-            <w:proofErr w:type="spellEnd"/>
-            <w:r>
-              <w:t>()</w:t>
+            <w:r>
+              <w:t>findAllUsers()</w:t>
             </w:r>
           </w:p>
         </w:tc>
@@ -275,6 +223,9 @@
           <w:p>
             <w:r>
               <w:t>http:localhost:8080/rest-app/</w:t>
+            </w:r>
+            <w:r>
+              <w:t>users</w:t>
             </w:r>
           </w:p>
         </w:tc>
@@ -330,13 +281,8 @@
             <w:tcW w:w="2470" w:type="dxa"/>
           </w:tcPr>
           <w:p>
-            <w:proofErr w:type="spellStart"/>
-            <w:r>
-              <w:t>findUserByUsername</w:t>
-            </w:r>
-            <w:proofErr w:type="spellEnd"/>
-            <w:r>
-              <w:t>()</w:t>
+            <w:r>
+              <w:t>findUserByUsername()</w:t>
             </w:r>
           </w:p>
         </w:tc>
@@ -352,6 +298,9 @@
               <w:t>/</w:t>
             </w:r>
             <w:r>
+              <w:t>users</w:t>
+            </w:r>
+            <w:r>
               <w:t>?username=value</w:t>
             </w:r>
           </w:p>
@@ -376,11 +325,9 @@
             <w:tcW w:w="2266" w:type="dxa"/>
           </w:tcPr>
           <w:p>
-            <w:proofErr w:type="spellStart"/>
             <w:r>
               <w:t>RequestParam</w:t>
             </w:r>
-            <w:proofErr w:type="spellEnd"/>
           </w:p>
           <w:p>
             <w:r>
@@ -390,23 +337,13 @@
               <w:t>/</w:t>
             </w:r>
             <w:r>
-              <w:t>?username=</w:t>
-            </w:r>
-            <w:proofErr w:type="spellStart"/>
-            <w:r>
-              <w:t>aswin</w:t>
-            </w:r>
-            <w:proofErr w:type="spellEnd"/>
-          </w:p>
-          <w:p>
-            <w:r>
-              <w:t>&amp;email=</w:t>
-            </w:r>
-            <w:proofErr w:type="spellStart"/>
-            <w:r>
-              <w:t>a@gmail</w:t>
-            </w:r>
-            <w:proofErr w:type="spellEnd"/>
+              <w:t>?username=aswin</w:t>
+            </w:r>
+          </w:p>
+          <w:p>
+            <w:r>
+              <w:t>&amp;email=a@gmail</w:t>
+            </w:r>
           </w:p>
         </w:tc>
         <w:tc>
@@ -441,13 +378,8 @@
             <w:tcW w:w="2470" w:type="dxa"/>
           </w:tcPr>
           <w:p>
-            <w:proofErr w:type="spellStart"/>
-            <w:r>
-              <w:t>updateUser</w:t>
-            </w:r>
-            <w:proofErr w:type="spellEnd"/>
-            <w:r>
-              <w:t>()</w:t>
+            <w:r>
+              <w:t>updateUser()</w:t>
             </w:r>
           </w:p>
         </w:tc>
@@ -460,6 +392,9 @@
               <w:t>http:localhost:8080/rest-app/</w:t>
             </w:r>
             <w:r>
+              <w:t>users/</w:t>
+            </w:r>
+            <w:r>
               <w:t>{username}</w:t>
             </w:r>
           </w:p>
@@ -479,21 +414,17 @@
             <w:tcW w:w="2266" w:type="dxa"/>
           </w:tcPr>
           <w:p>
-            <w:proofErr w:type="spellStart"/>
             <w:r>
               <w:t>PathVariable</w:t>
             </w:r>
-            <w:proofErr w:type="spellEnd"/>
           </w:p>
           <w:p>
             <w:r>
               <w:t>http:localhost:8080/rest-app/</w:t>
             </w:r>
-            <w:proofErr w:type="spellStart"/>
             <w:r>
               <w:t>aswin</w:t>
             </w:r>
-            <w:proofErr w:type="spellEnd"/>
           </w:p>
         </w:tc>
         <w:tc>
@@ -528,13 +459,8 @@
             <w:tcW w:w="2470" w:type="dxa"/>
           </w:tcPr>
           <w:p>
-            <w:proofErr w:type="spellStart"/>
-            <w:r>
-              <w:t>deleteUserByUsername</w:t>
-            </w:r>
-            <w:proofErr w:type="spellEnd"/>
-            <w:r>
-              <w:t>()</w:t>
+            <w:r>
+              <w:t>deleteUserByUsername()</w:t>
             </w:r>
           </w:p>
         </w:tc>
@@ -547,6 +473,9 @@
               <w:t>http:localhost:8080/rest-app/</w:t>
             </w:r>
             <w:r>
+              <w:t>users/</w:t>
+            </w:r>
+            <w:r>
               <w:t>{username}</w:t>
             </w:r>
           </w:p>
@@ -566,21 +495,17 @@
             <w:tcW w:w="2266" w:type="dxa"/>
           </w:tcPr>
           <w:p>
-            <w:proofErr w:type="spellStart"/>
             <w:r>
               <w:t>PathVariable</w:t>
             </w:r>
-            <w:proofErr w:type="spellEnd"/>
           </w:p>
           <w:p>
             <w:r>
               <w:t>http:localhost:8080/rest-app/</w:t>
             </w:r>
-            <w:proofErr w:type="spellStart"/>
             <w:r>
               <w:t>aswin</w:t>
             </w:r>
-            <w:proofErr w:type="spellEnd"/>
           </w:p>
         </w:tc>
         <w:tc>

</xml_diff>